<commit_message>
completed up to single movie section
</commit_message>
<xml_diff>
--- a/MoviesWizZz.docx
+++ b/MoviesWizZz.docx
@@ -74,6 +74,85 @@
         </w:rPr>
         <w:t>=&gt; React, Tailwind CSS, Chakra UI, Next UI, universe.io</w:t>
       </w:r>
+    </w:p>
+    <w:p>
+      <w:pPr>
+        <w:pStyle w:val="ListParagraph"/>
+        <w:numPr>
+          <w:ilvl w:val="0"/>
+          <w:numId w:val="1"/>
+        </w:numPr>
+        <w:rPr>
+          <w:b/>
+          <w:bCs/>
+          <w:color w:val="00B0F0"/>
+          <w:sz w:val="28"/>
+          <w:szCs w:val="28"/>
+          <w:lang w:val="en-US"/>
+        </w:rPr>
+      </w:pPr>
+      <w:r>
+        <w:rPr>
+          <w:b/>
+          <w:bCs/>
+          <w:color w:val="00B0F0"/>
+          <w:sz w:val="28"/>
+          <w:szCs w:val="28"/>
+          <w:lang w:val="en-US"/>
+        </w:rPr>
+        <w:drawing>
+          <wp:inline distT="0" distB="0" distL="0" distR="0" wp14:anchorId="1C1859C2" wp14:editId="739EBF7B">
+            <wp:extent cx="5727065" cy="2651125"/>
+            <wp:effectExtent l="0" t="0" r="6985" b="0"/>
+            <wp:docPr id="1169517793" name="Picture 1"/>
+            <wp:cNvGraphicFramePr>
+              <a:graphicFrameLocks xmlns:a="http://schemas.openxmlformats.org/drawingml/2006/main" noChangeAspect="1"/>
+            </wp:cNvGraphicFramePr>
+            <a:graphic xmlns:a="http://schemas.openxmlformats.org/drawingml/2006/main">
+              <a:graphicData uri="http://schemas.openxmlformats.org/drawingml/2006/picture">
+                <pic:pic xmlns:pic="http://schemas.openxmlformats.org/drawingml/2006/picture">
+                  <pic:nvPicPr>
+                    <pic:cNvPr id="1169517793" name=""/>
+                    <pic:cNvPicPr/>
+                  </pic:nvPicPr>
+                  <pic:blipFill>
+                    <a:blip r:embed="rId5"/>
+                    <a:stretch>
+                      <a:fillRect/>
+                    </a:stretch>
+                  </pic:blipFill>
+                  <pic:spPr>
+                    <a:xfrm>
+                      <a:off x="0" y="0"/>
+                      <a:ext cx="5727065" cy="2651125"/>
+                    </a:xfrm>
+                    <a:prstGeom prst="rect">
+                      <a:avLst/>
+                    </a:prstGeom>
+                  </pic:spPr>
+                </pic:pic>
+              </a:graphicData>
+            </a:graphic>
+          </wp:inline>
+        </w:drawing>
+      </w:r>
+    </w:p>
+    <w:p>
+      <w:pPr>
+        <w:pStyle w:val="ListParagraph"/>
+        <w:numPr>
+          <w:ilvl w:val="0"/>
+          <w:numId w:val="1"/>
+        </w:numPr>
+        <w:rPr>
+          <w:b/>
+          <w:bCs/>
+          <w:color w:val="00B0F0"/>
+          <w:sz w:val="28"/>
+          <w:szCs w:val="28"/>
+          <w:lang w:val="en-US"/>
+        </w:rPr>
+      </w:pPr>
     </w:p>
     <w:sectPr>
       <w:pgSz w:w="11899" w:h="16841"/>

</xml_diff>